<commit_message>
added repo name in docx
</commit_message>
<xml_diff>
--- a/Assignment2_ZXing.docx
+++ b/Assignment2_ZXing.docx
@@ -5130,31 +5130,7 @@
           <w:color w:val="44536A"/>
           <w:sz w:val="18"/>
         </w:rPr>
-        <w:t xml:space="preserve">Figure </w:t>
-      </w:r>
-      <w:r>
-        <w:rPr>
-          <w:i/>
-          <w:color w:val="44536A"/>
-          <w:sz w:val="18"/>
-        </w:rPr>
-        <w:t>3</w:t>
-      </w:r>
-      <w:r>
-        <w:rPr>
-          <w:i/>
-          <w:color w:val="44536A"/>
-          <w:sz w:val="18"/>
-        </w:rPr>
-        <w:t xml:space="preserve">: </w:t>
-      </w:r>
-      <w:r>
-        <w:rPr>
-          <w:i/>
-          <w:color w:val="44536A"/>
-          <w:sz w:val="18"/>
-        </w:rPr>
-        <w:t>Average number of Instance Methods, Average number of Instance Variables, Average number of Local Methods, Average Class Coupling, and Average Lack of Cohesion Methods (left-to-right) as reported by the Understand tool. The graphs show a small increase in complexity over the last 8 years (versions 2.3.0 to 3.5.0).</w:t>
+        <w:t>Figure 3: Average number of Instance Methods, Average number of Instance Variables, Average number of Local Methods, Average Class Coupling, and Average Lack of Cohesion Methods (left-to-right) as reported by the Understand tool. The graphs show a small increase in complexity over the last 8 years (versions 2.3.0 to 3.5.0).</w:t>
       </w:r>
     </w:p>
     <w:p>
@@ -5757,31 +5733,7 @@
           <w:color w:val="44536A"/>
           <w:sz w:val="18"/>
         </w:rPr>
-        <w:t xml:space="preserve">Figure </w:t>
-      </w:r>
-      <w:r>
-        <w:rPr>
-          <w:i/>
-          <w:color w:val="44536A"/>
-          <w:sz w:val="18"/>
-        </w:rPr>
-        <w:t>4</w:t>
-      </w:r>
-      <w:r>
-        <w:rPr>
-          <w:i/>
-          <w:color w:val="44536A"/>
-          <w:sz w:val="18"/>
-        </w:rPr>
-        <w:t xml:space="preserve">: </w:t>
-      </w:r>
-      <w:r>
-        <w:rPr>
-          <w:i/>
-          <w:color w:val="44536A"/>
-          <w:sz w:val="18"/>
-        </w:rPr>
-        <w:t xml:space="preserve">The eight graphs above each have minimal movement which implies the </w:t>
+        <w:t xml:space="preserve">Figure 4: The eight graphs above each have minimal movement which implies the </w:t>
       </w:r>
       <w:proofErr w:type="spellStart"/>
       <w:r>
@@ -6122,39 +6074,7 @@
           <w:color w:val="44536A"/>
           <w:sz w:val="18"/>
         </w:rPr>
-        <w:t xml:space="preserve">Figure </w:t>
-      </w:r>
-      <w:r>
-        <w:rPr>
-          <w:i/>
-          <w:color w:val="44536A"/>
-          <w:sz w:val="18"/>
-        </w:rPr>
-        <w:t>5</w:t>
-      </w:r>
-      <w:r>
-        <w:rPr>
-          <w:i/>
-          <w:color w:val="44536A"/>
-          <w:sz w:val="18"/>
-        </w:rPr>
-        <w:t>: The</w:t>
-      </w:r>
-      <w:r>
-        <w:rPr>
-          <w:i/>
-          <w:color w:val="44536A"/>
-          <w:sz w:val="18"/>
-        </w:rPr>
-        <w:t xml:space="preserve"> graph above shows P-Value from a series of Mann-Whitney U-Tests comparing the first available and latest release versions. </w:t>
-      </w:r>
-      <w:r>
-        <w:rPr>
-          <w:i/>
-          <w:color w:val="44536A"/>
-          <w:sz w:val="18"/>
-        </w:rPr>
-        <w:t xml:space="preserve">The largest deviation from the mean occurred with the CBO metric, indicating the code may have become more or less "coupled" or complex. </w:t>
+        <w:t xml:space="preserve">Figure 5: The graph above shows P-Value from a series of Mann-Whitney U-Tests comparing the first available and latest release versions. The largest deviation from the mean occurred with the CBO metric, indicating the code may have become more or less "coupled" or complex. </w:t>
       </w:r>
       <w:r>
         <w:rPr>
@@ -6218,6 +6138,15 @@
       <w:pPr>
         <w:pStyle w:val="BodyText"/>
       </w:pPr>
+      <w:r>
+        <w:t xml:space="preserve">* The source data and spreadsheets used to create the graphs can be found at </w:t>
+      </w:r>
+      <w:r>
+        <w:t>https://github.com/mlr77/ics691-hw2</w:t>
+      </w:r>
+      <w:r>
+        <w:t>.</w:t>
+      </w:r>
     </w:p>
     <w:p>
       <w:pPr>
@@ -7081,6 +7010,7 @@
   <w:style w:type="character" w:default="1" w:styleId="DefaultParagraphFont">
     <w:name w:val="Default Paragraph Font"/>
     <w:uiPriority w:val="1"/>
+    <w:semiHidden/>
     <w:unhideWhenUsed/>
   </w:style>
   <w:style w:type="table" w:default="1" w:styleId="TableNormal">

</xml_diff>